<commit_message>
Index maken, issue pagina die ik zelf insert
</commit_message>
<xml_diff>
--- a/OffertTemplateTool/wwwroot/OfferteTemplates/NewHeapTemplate.docx
+++ b/OffertTemplateTool/wwwroot/OfferteTemplates/NewHeapTemplate.docx
@@ -15,12 +15,14 @@
         </w:rPr>
         <w:t>&lt;</w:t>
       </w:r>
+      <w:proofErr w:type="spellStart"/>
       <w:r>
         <w:rPr>
           <w:b/>
         </w:rPr>
         <w:t>CustomerCompany</w:t>
       </w:r>
+      <w:proofErr w:type="spellEnd"/>
       <w:r>
         <w:rPr>
           <w:b/>
@@ -81,11 +83,16 @@
         <w:t xml:space="preserve"> </w:t>
       </w:r>
       <w:r>
-        <w:t>&lt;Customer</w:t>
+        <w:t>&lt;</w:t>
+      </w:r>
+      <w:proofErr w:type="spellStart"/>
+      <w:r>
+        <w:t>Customer</w:t>
       </w:r>
       <w:r>
         <w:t>Name</w:t>
       </w:r>
+      <w:proofErr w:type="spellEnd"/>
       <w:r>
         <w:t>&gt;</w:t>
       </w:r>
@@ -95,7 +102,15 @@
         <w:spacing w:after="0"/>
       </w:pPr>
       <w:r>
-        <w:t>&lt;CustomerStreet&gt;</w:t>
+        <w:t>&lt;</w:t>
+      </w:r>
+      <w:proofErr w:type="spellStart"/>
+      <w:r>
+        <w:t>CustomerStreet</w:t>
+      </w:r>
+      <w:proofErr w:type="spellEnd"/>
+      <w:r>
+        <w:t>&gt;</w:t>
       </w:r>
     </w:p>
     <w:p>
@@ -108,11 +123,16 @@
       <w:r>
         <w:t>&lt;</w:t>
       </w:r>
+      <w:proofErr w:type="spellStart"/>
       <w:r>
         <w:t>CustomerZi</w:t>
       </w:r>
       <w:r>
-        <w:t>pcode&gt;</w:t>
+        <w:t>pcode</w:t>
+      </w:r>
+      <w:proofErr w:type="spellEnd"/>
+      <w:r>
+        <w:t>&gt;</w:t>
       </w:r>
       <w:r>
         <w:tab/>
@@ -138,7 +158,15 @@
         </w:rPr>
       </w:pPr>
       <w:r>
-        <w:t>&lt;Customercountry&gt;</w:t>
+        <w:t>&lt;</w:t>
+      </w:r>
+      <w:proofErr w:type="spellStart"/>
+      <w:r>
+        <w:t>Customercountry</w:t>
+      </w:r>
+      <w:proofErr w:type="spellEnd"/>
+      <w:r>
+        <w:t>&gt;</w:t>
       </w:r>
       <w:r>
         <w:tab/>
@@ -234,7 +262,23 @@
           <w:b/>
           <w:sz w:val="44"/>
         </w:rPr>
-        <w:t>&lt;ProjectName&gt;</w:t>
+        <w:t>&lt;</w:t>
+      </w:r>
+      <w:proofErr w:type="spellStart"/>
+      <w:r>
+        <w:rPr>
+          <w:b/>
+          <w:sz w:val="44"/>
+        </w:rPr>
+        <w:t>ProjectName</w:t>
+      </w:r>
+      <w:proofErr w:type="spellEnd"/>
+      <w:r>
+        <w:rPr>
+          <w:b/>
+          <w:sz w:val="44"/>
+        </w:rPr>
+        <w:t>&gt;</w:t>
       </w:r>
     </w:p>
     <w:p>
@@ -286,7 +330,15 @@
         <w:tab/>
       </w:r>
       <w:r>
-        <w:t>&lt;LastUpdated&gt;</w:t>
+        <w:t>&lt;</w:t>
+      </w:r>
+      <w:proofErr w:type="spellStart"/>
+      <w:r>
+        <w:t>LastUpdated</w:t>
+      </w:r>
+      <w:proofErr w:type="spellEnd"/>
+      <w:r>
+        <w:t>&gt;</w:t>
       </w:r>
     </w:p>
     <w:p>
@@ -312,7 +364,13 @@
         <w:tab/>
       </w:r>
       <w:r>
-        <w:t>&lt;DocumentId&gt;</w:t>
+        <w:t>&lt;Document</w:t>
+      </w:r>
+      <w:r>
+        <w:t>Code</w:t>
+      </w:r>
+      <w:r>
+        <w:t>&gt;</w:t>
       </w:r>
     </w:p>
     <w:p>
@@ -335,7 +393,15 @@
         <w:tab/>
       </w:r>
       <w:r>
-        <w:t>&lt;CreatedBy&gt;</w:t>
+        <w:t>&lt;</w:t>
+      </w:r>
+      <w:proofErr w:type="spellStart"/>
+      <w:r>
+        <w:t>CreatedBy</w:t>
+      </w:r>
+      <w:proofErr w:type="spellEnd"/>
+      <w:r>
+        <w:t>&gt;</w:t>
       </w:r>
     </w:p>
     <w:p>
@@ -347,7 +413,7 @@
       <w:pPr>
         <w:pStyle w:val="Kop1"/>
         <w:rPr>
-          <w:color w:val="FF0000"/>
+          <w:color w:val="E84F1D"/>
           <w:sz w:val="40"/>
           <w:szCs w:val="40"/>
         </w:rPr>
@@ -355,10 +421,11 @@
       <w:bookmarkStart w:id="1" w:name="_Toc489610391"/>
       <w:r>
         <w:rPr>
-          <w:color w:val="FF0000"/>
+          <w:color w:val="E84F1D"/>
           <w:sz w:val="40"/>
           <w:szCs w:val="40"/>
         </w:rPr>
+        <w:lastRenderedPageBreak/>
         <w:t>Vertrouwelijk</w:t>
       </w:r>
       <w:bookmarkEnd w:id="1"/>
@@ -369,12 +436,28 @@
         <w:t>[2017</w:t>
       </w:r>
       <w:r>
-        <w:t>] NewHeap B.V. : Alle rechten voorbehouden</w:t>
-      </w:r>
-    </w:p>
-    <w:p>
-      <w:r>
-        <w:t>Alle informatie in dit document is, en blijft, eigendom van NewHeap B.V. en, als deze er zijn, zijn leveranciers.</w:t>
+        <w:t xml:space="preserve">] </w:t>
+      </w:r>
+      <w:proofErr w:type="spellStart"/>
+      <w:r>
+        <w:t>NewHeap</w:t>
+      </w:r>
+      <w:proofErr w:type="spellEnd"/>
+      <w:r>
+        <w:t xml:space="preserve"> B.V. : Alle rechten voorbehouden</w:t>
+      </w:r>
+    </w:p>
+    <w:p>
+      <w:r>
+        <w:t xml:space="preserve">Alle informatie in dit document is, en blijft, eigendom van </w:t>
+      </w:r>
+      <w:proofErr w:type="spellStart"/>
+      <w:r>
+        <w:t>NewHeap</w:t>
+      </w:r>
+      <w:proofErr w:type="spellEnd"/>
+      <w:r>
+        <w:t xml:space="preserve"> B.V. en, als deze er zijn, zijn leveranciers.</w:t>
       </w:r>
     </w:p>
     <w:p>
@@ -410,6 +493,7 @@
         <w:rPr>
           <w:b/>
         </w:rPr>
+        <w:lastRenderedPageBreak/>
         <w:t>Betreft</w:t>
       </w:r>
       <w:r>
@@ -438,7 +522,15 @@
         <w:t xml:space="preserve">Projectvoorstel realisatie </w:t>
       </w:r>
       <w:r>
-        <w:t>&lt;ProjectName&gt;</w:t>
+        <w:t>&lt;</w:t>
+      </w:r>
+      <w:proofErr w:type="spellStart"/>
+      <w:r>
+        <w:t>ProjectName</w:t>
+      </w:r>
+      <w:proofErr w:type="spellEnd"/>
+      <w:r>
+        <w:t>&gt;</w:t>
       </w:r>
     </w:p>
     <w:p/>
@@ -487,7 +579,15 @@
         <w:tab/>
       </w:r>
       <w:r>
-        <w:t>&lt;CustomerCompany&gt;</w:t>
+        <w:t>&lt;</w:t>
+      </w:r>
+      <w:proofErr w:type="spellStart"/>
+      <w:r>
+        <w:t>CustomerCompany</w:t>
+      </w:r>
+      <w:proofErr w:type="spellEnd"/>
+      <w:r>
+        <w:t>&gt;</w:t>
       </w:r>
       <w:r>
         <w:rPr>
@@ -505,7 +605,15 @@
         </w:rPr>
       </w:pPr>
       <w:r>
-        <w:t>&lt;CustomerName&gt;</w:t>
+        <w:t>&lt;</w:t>
+      </w:r>
+      <w:proofErr w:type="spellStart"/>
+      <w:r>
+        <w:t>CustomerName</w:t>
+      </w:r>
+      <w:proofErr w:type="spellEnd"/>
+      <w:r>
+        <w:t>&gt;</w:t>
       </w:r>
     </w:p>
     <w:p>
@@ -514,7 +622,15 @@
         <w:ind w:left="2124" w:firstLine="708"/>
       </w:pPr>
       <w:r>
-        <w:t>&lt;CustomerStreet&gt;</w:t>
+        <w:t>&lt;</w:t>
+      </w:r>
+      <w:proofErr w:type="spellStart"/>
+      <w:r>
+        <w:t>CustomerStreet</w:t>
+      </w:r>
+      <w:proofErr w:type="spellEnd"/>
+      <w:r>
+        <w:t>&gt;</w:t>
       </w:r>
     </w:p>
     <w:p>
@@ -526,7 +642,15 @@
         </w:rPr>
       </w:pPr>
       <w:r>
-        <w:t>&lt;CustomerZipcode&gt;</w:t>
+        <w:t>&lt;</w:t>
+      </w:r>
+      <w:proofErr w:type="spellStart"/>
+      <w:r>
+        <w:t>CustomerZipcode</w:t>
+      </w:r>
+      <w:proofErr w:type="spellEnd"/>
+      <w:r>
+        <w:t>&gt;</w:t>
       </w:r>
       <w:r>
         <w:tab/>
@@ -554,9 +678,11 @@
       <w:r>
         <w:t>&lt;</w:t>
       </w:r>
+      <w:proofErr w:type="spellStart"/>
       <w:r>
         <w:t>EmailCustomer</w:t>
       </w:r>
+      <w:proofErr w:type="spellEnd"/>
       <w:r>
         <w:t>&gt;</w:t>
       </w:r>
@@ -616,11 +742,19 @@
         </w:rPr>
         <w:tab/>
       </w:r>
+      <w:proofErr w:type="spellStart"/>
       <w:r>
         <w:rPr>
           <w:lang w:eastAsia="nl-NL"/>
         </w:rPr>
-        <w:t>NewHeap B.V.</w:t>
+        <w:t>NewHeap</w:t>
+      </w:r>
+      <w:proofErr w:type="spellEnd"/>
+      <w:r>
+        <w:rPr>
+          <w:lang w:eastAsia="nl-NL"/>
+        </w:rPr>
+        <w:t xml:space="preserve"> B.V.</w:t>
       </w:r>
     </w:p>
     <w:p>
@@ -630,11 +764,19 @@
           <w:lang w:eastAsia="nl-NL"/>
         </w:rPr>
       </w:pPr>
+      <w:proofErr w:type="spellStart"/>
       <w:r>
         <w:rPr>
           <w:lang w:eastAsia="nl-NL"/>
         </w:rPr>
-        <w:t>Eekwal 1</w:t>
+        <w:t>Eekwal</w:t>
+      </w:r>
+      <w:proofErr w:type="spellEnd"/>
+      <w:r>
+        <w:rPr>
+          <w:lang w:eastAsia="nl-NL"/>
+        </w:rPr>
+        <w:t xml:space="preserve"> 1</w:t>
       </w:r>
     </w:p>
     <w:p>
@@ -756,11 +898,19 @@
         </w:rPr>
         <w:t xml:space="preserve">Te naamstelling van: </w:t>
       </w:r>
+      <w:proofErr w:type="spellStart"/>
       <w:r>
         <w:rPr>
           <w:lang w:eastAsia="nl-NL"/>
         </w:rPr>
-        <w:t>NewHeap B.V.</w:t>
+        <w:t>NewHeap</w:t>
+      </w:r>
+      <w:proofErr w:type="spellEnd"/>
+      <w:r>
+        <w:rPr>
+          <w:lang w:eastAsia="nl-NL"/>
+        </w:rPr>
+        <w:t xml:space="preserve"> B.V.</w:t>
       </w:r>
     </w:p>
     <w:p>
@@ -962,7 +1112,21 @@
         <w:rPr>
           <w:lang w:eastAsia="nl-NL"/>
         </w:rPr>
-        <w:t>Algemene voorwaarden NewHeap B.V.</w:t>
+        <w:t xml:space="preserve">Algemene voorwaarden </w:t>
+      </w:r>
+      <w:proofErr w:type="spellStart"/>
+      <w:r>
+        <w:rPr>
+          <w:lang w:eastAsia="nl-NL"/>
+        </w:rPr>
+        <w:t>NewHeap</w:t>
+      </w:r>
+      <w:proofErr w:type="spellEnd"/>
+      <w:r>
+        <w:rPr>
+          <w:lang w:eastAsia="nl-NL"/>
+        </w:rPr>
+        <w:t xml:space="preserve"> B.V.</w:t>
       </w:r>
     </w:p>
     <w:p>
@@ -1021,7 +1185,7 @@
         <w:rPr>
           <w:rFonts w:cstheme="minorHAnsi"/>
           <w:b/>
-          <w:color w:val="FF0000"/>
+          <w:color w:val="E84F1D"/>
           <w:sz w:val="40"/>
           <w:szCs w:val="40"/>
         </w:rPr>
@@ -1030,94 +1194,15 @@
         <w:rPr>
           <w:rFonts w:cstheme="minorHAnsi"/>
           <w:b/>
-          <w:color w:val="FF0000"/>
+          <w:color w:val="E84F1D"/>
           <w:sz w:val="40"/>
           <w:szCs w:val="40"/>
         </w:rPr>
+        <w:lastRenderedPageBreak/>
         <w:t>Inhoud</w:t>
       </w:r>
-    </w:p>
-    <w:p>
-      <w:pPr>
-        <w:pStyle w:val="Geenafstand"/>
-        <w:rPr>
-          <w:rFonts w:ascii="Courier New" w:hAnsi="Courier New" w:cs="Courier New"/>
-        </w:rPr>
-      </w:pPr>
-      <w:r>
-        <w:rPr>
-          <w:rFonts w:ascii="Courier New" w:hAnsi="Courier New" w:cs="Courier New"/>
-        </w:rPr>
-        <w:t>ProjectVoorstel</w:t>
-      </w:r>
-      <w:r>
-        <w:rPr>
-          <w:rFonts w:ascii="Courier New" w:hAnsi="Courier New" w:cs="Courier New"/>
-        </w:rPr>
-        <w:t>......................................................</w:t>
-      </w:r>
-      <w:r>
-        <w:rPr>
-          <w:rFonts w:ascii="Courier New" w:hAnsi="Courier New" w:cs="Courier New"/>
-        </w:rPr>
-        <w:t>...</w:t>
-      </w:r>
-      <w:r>
-        <w:rPr>
-          <w:rFonts w:ascii="Courier New" w:hAnsi="Courier New" w:cs="Courier New"/>
-        </w:rPr>
-        <w:t>.</w:t>
-      </w:r>
-      <w:r>
-        <w:rPr>
-          <w:rFonts w:ascii="Courier New" w:hAnsi="Courier New" w:cs="Courier New"/>
-        </w:rPr>
-        <w:t>1</w:t>
-      </w:r>
-    </w:p>
-    <w:p>
-      <w:pPr>
-        <w:pStyle w:val="Geenafstand"/>
-        <w:rPr>
-          <w:rFonts w:ascii="Courier New" w:hAnsi="Courier New" w:cs="Courier New"/>
-        </w:rPr>
-      </w:pPr>
-      <w:r>
-        <w:rPr>
-          <w:rFonts w:ascii="Courier New" w:hAnsi="Courier New" w:cs="Courier New"/>
-        </w:rPr>
-        <w:t>Vertrouwelijk</w:t>
-      </w:r>
-      <w:r>
-        <w:rPr>
-          <w:rFonts w:ascii="Courier New" w:hAnsi="Courier New" w:cs="Courier New"/>
-        </w:rPr>
-        <w:t>......................................................</w:t>
-      </w:r>
-      <w:r>
-        <w:rPr>
-          <w:rFonts w:ascii="Courier New" w:hAnsi="Courier New" w:cs="Courier New"/>
-        </w:rPr>
-        <w:t>..</w:t>
-      </w:r>
-      <w:r>
-        <w:rPr>
-          <w:rFonts w:ascii="Courier New" w:hAnsi="Courier New" w:cs="Courier New"/>
-        </w:rPr>
-        <w:t>...</w:t>
-      </w:r>
-      <w:r>
-        <w:rPr>
-          <w:rFonts w:ascii="Courier New" w:hAnsi="Courier New" w:cs="Courier New"/>
-        </w:rPr>
-        <w:t>.</w:t>
-      </w:r>
-      <w:r>
-        <w:rPr>
-          <w:rFonts w:ascii="Courier New" w:hAnsi="Courier New" w:cs="Courier New"/>
-        </w:rPr>
-        <w:t>2</w:t>
-      </w:r>
+      <w:bookmarkStart w:id="2" w:name="_GoBack"/>
+      <w:bookmarkEnd w:id="2"/>
     </w:p>
     <w:p>
       <w:pPr>
@@ -1150,39 +1235,225 @@
         </w:rPr>
         <w:t>&lt;Content&gt;</w:t>
       </w:r>
-      <w:bookmarkStart w:id="2" w:name="_GoBack"/>
-      <w:bookmarkEnd w:id="2"/>
-    </w:p>
-    <w:p>
-      <w:pPr>
-        <w:pStyle w:val="Kop1"/>
+      <w:bookmarkStart w:id="3" w:name="_Toc489610407"/>
+    </w:p>
+    <w:p/>
+    <w:p/>
+    <w:p>
+      <w:pPr>
         <w:rPr>
           <w:color w:val="E84F1D"/>
           <w:sz w:val="40"/>
         </w:rPr>
       </w:pPr>
-      <w:bookmarkStart w:id="3" w:name="_Toc489610407"/>
-      <w:r>
+    </w:p>
+    <w:p>
+      <w:pPr>
         <w:rPr>
           <w:color w:val="E84F1D"/>
           <w:sz w:val="40"/>
         </w:rPr>
+      </w:pPr>
+    </w:p>
+    <w:p>
+      <w:pPr>
+        <w:rPr>
+          <w:color w:val="E84F1D"/>
+          <w:sz w:val="40"/>
+        </w:rPr>
+      </w:pPr>
+    </w:p>
+    <w:p>
+      <w:pPr>
+        <w:rPr>
+          <w:color w:val="E84F1D"/>
+          <w:sz w:val="40"/>
+        </w:rPr>
+      </w:pPr>
+    </w:p>
+    <w:p>
+      <w:pPr>
+        <w:rPr>
+          <w:color w:val="E84F1D"/>
+          <w:sz w:val="40"/>
+        </w:rPr>
+      </w:pPr>
+    </w:p>
+    <w:p>
+      <w:pPr>
+        <w:rPr>
+          <w:color w:val="E84F1D"/>
+          <w:sz w:val="40"/>
+        </w:rPr>
+      </w:pPr>
+    </w:p>
+    <w:p>
+      <w:pPr>
+        <w:rPr>
+          <w:color w:val="E84F1D"/>
+          <w:sz w:val="40"/>
+        </w:rPr>
+      </w:pPr>
+    </w:p>
+    <w:p>
+      <w:pPr>
+        <w:rPr>
+          <w:color w:val="E84F1D"/>
+          <w:sz w:val="40"/>
+        </w:rPr>
+      </w:pPr>
+    </w:p>
+    <w:p>
+      <w:pPr>
+        <w:rPr>
+          <w:color w:val="E84F1D"/>
+          <w:sz w:val="40"/>
+        </w:rPr>
+      </w:pPr>
+    </w:p>
+    <w:p>
+      <w:pPr>
+        <w:rPr>
+          <w:color w:val="E84F1D"/>
+          <w:sz w:val="40"/>
+        </w:rPr>
+      </w:pPr>
+    </w:p>
+    <w:p>
+      <w:pPr>
+        <w:rPr>
+          <w:color w:val="E84F1D"/>
+          <w:sz w:val="40"/>
+        </w:rPr>
+      </w:pPr>
+    </w:p>
+    <w:p>
+      <w:pPr>
+        <w:rPr>
+          <w:color w:val="E84F1D"/>
+          <w:sz w:val="40"/>
+        </w:rPr>
+      </w:pPr>
+    </w:p>
+    <w:p>
+      <w:pPr>
+        <w:rPr>
+          <w:color w:val="E84F1D"/>
+          <w:sz w:val="40"/>
+        </w:rPr>
+      </w:pPr>
+    </w:p>
+    <w:p>
+      <w:pPr>
+        <w:pStyle w:val="Kop1"/>
+        <w:rPr>
+          <w:color w:val="E84F1D"/>
+          <w:sz w:val="40"/>
+          <w:szCs w:val="40"/>
+        </w:rPr>
+      </w:pPr>
+      <w:r>
+        <w:rPr>
+          <w:color w:val="E84F1D"/>
+          <w:sz w:val="40"/>
+          <w:szCs w:val="40"/>
+        </w:rPr>
+        <w:lastRenderedPageBreak/>
         <w:t>Begroting</w:t>
       </w:r>
-      <w:bookmarkEnd w:id="3"/>
-    </w:p>
-    <w:p>
-      <w:r>
-        <w:t>&lt;Estimate&gt;</w:t>
+    </w:p>
+    <w:p>
+      <w:pPr>
+        <w:rPr>
+          <w:color w:val="000000" w:themeColor="text1"/>
+        </w:rPr>
+      </w:pPr>
+      <w:r>
+        <w:rPr>
+          <w:color w:val="000000" w:themeColor="text1"/>
+        </w:rPr>
+        <w:t>&lt;</w:t>
+      </w:r>
+      <w:proofErr w:type="spellStart"/>
+      <w:r>
+        <w:rPr>
+          <w:color w:val="000000" w:themeColor="text1"/>
+        </w:rPr>
+        <w:t>Estimate</w:t>
+      </w:r>
+      <w:proofErr w:type="spellEnd"/>
+      <w:r>
+        <w:rPr>
+          <w:color w:val="000000" w:themeColor="text1"/>
+        </w:rPr>
+        <w:t>&gt;</w:t>
       </w:r>
     </w:p>
     <w:p>
       <w:pPr>
         <w:jc w:val="right"/>
-      </w:pPr>
-      <w:r>
-        <w:t>&lt;TotalsCosts&gt;</w:t>
-      </w:r>
+        <w:rPr>
+          <w:color w:val="000000" w:themeColor="text1"/>
+        </w:rPr>
+      </w:pPr>
+      <w:r>
+        <w:rPr>
+          <w:color w:val="000000" w:themeColor="text1"/>
+        </w:rPr>
+        <w:t>&lt;</w:t>
+      </w:r>
+      <w:proofErr w:type="spellStart"/>
+      <w:r>
+        <w:rPr>
+          <w:rFonts w:cstheme="minorHAnsi"/>
+        </w:rPr>
+        <w:t>TotalCosts</w:t>
+      </w:r>
+      <w:proofErr w:type="spellEnd"/>
+      <w:r>
+        <w:rPr>
+          <w:color w:val="000000" w:themeColor="text1"/>
+        </w:rPr>
+        <w:t>&gt;</w:t>
+      </w:r>
+    </w:p>
+    <w:p>
+      <w:pPr>
+        <w:rPr>
+          <w:color w:val="E84F1D"/>
+          <w:sz w:val="40"/>
+        </w:rPr>
+      </w:pPr>
+    </w:p>
+    <w:p>
+      <w:pPr>
+        <w:rPr>
+          <w:color w:val="E84F1D"/>
+          <w:sz w:val="40"/>
+        </w:rPr>
+      </w:pPr>
+    </w:p>
+    <w:p>
+      <w:pPr>
+        <w:rPr>
+          <w:color w:val="E84F1D"/>
+          <w:sz w:val="40"/>
+        </w:rPr>
+      </w:pPr>
+    </w:p>
+    <w:p>
+      <w:pPr>
+        <w:rPr>
+          <w:color w:val="E84F1D"/>
+          <w:sz w:val="40"/>
+        </w:rPr>
+      </w:pPr>
+    </w:p>
+    <w:bookmarkEnd w:id="3"/>
+    <w:p>
+      <w:pPr>
+        <w:jc w:val="right"/>
+      </w:pPr>
       <w:r>
         <w:br w:type="page"/>
       </w:r>
@@ -1203,6 +1474,7 @@
           <w:color w:val="E84F1D"/>
           <w:sz w:val="40"/>
         </w:rPr>
+        <w:lastRenderedPageBreak/>
         <w:t>V</w:t>
       </w:r>
       <w:r>
@@ -1210,7 +1482,14 @@
           <w:color w:val="E84F1D"/>
           <w:sz w:val="40"/>
         </w:rPr>
-        <w:t>oor akkoord</w:t>
+        <w:t xml:space="preserve">oor </w:t>
+      </w:r>
+      <w:r>
+        <w:rPr>
+          <w:color w:val="E84F1D"/>
+          <w:sz w:val="40"/>
+        </w:rPr>
+        <w:t>akkoord</w:t>
       </w:r>
       <w:bookmarkEnd w:id="4"/>
       <w:bookmarkEnd w:id="5"/>
@@ -1241,7 +1520,21 @@
         <w:rPr>
           <w:lang w:eastAsia="nl-NL"/>
         </w:rPr>
-        <w:t>Nederland ICT  Voorwaarden 2014 en de algemene voorwaarden van NewHeap B.V..</w:t>
+        <w:t xml:space="preserve">Nederland ICT  Voorwaarden 2014 en de algemene voorwaarden van </w:t>
+      </w:r>
+      <w:proofErr w:type="spellStart"/>
+      <w:r>
+        <w:rPr>
+          <w:lang w:eastAsia="nl-NL"/>
+        </w:rPr>
+        <w:t>NewHeap</w:t>
+      </w:r>
+      <w:proofErr w:type="spellEnd"/>
+      <w:r>
+        <w:rPr>
+          <w:lang w:eastAsia="nl-NL"/>
+        </w:rPr>
+        <w:t xml:space="preserve"> B.V..</w:t>
       </w:r>
     </w:p>
     <w:p>
@@ -1555,7 +1848,7 @@
         <w:rPr>
           <w:noProof/>
         </w:rPr>
-        <w:t>7 november 2017</w:t>
+        <w:t>22 november 2017</w:t>
       </w:r>
       <w:r>
         <w:fldChar w:fldCharType="end"/>
@@ -1938,8 +2231,13 @@
     <w:r>
       <w:t xml:space="preserve">      </w:t>
     </w:r>
+    <w:proofErr w:type="spellStart"/>
     <w:r>
-      <w:t>Kvk:</w:t>
+      <w:t>Kvk</w:t>
+    </w:r>
+    <w:proofErr w:type="spellEnd"/>
+    <w:r>
+      <w:t>:</w:t>
     </w:r>
     <w:r>
       <w:t xml:space="preserve"> 65649176</w:t>
@@ -2034,7 +2332,7 @@
                               <w:noProof/>
                               <w:color w:val="C0504D" w:themeColor="accent2"/>
                             </w:rPr>
-                            <w:t>5</w:t>
+                            <w:t>4</w:t>
                           </w:r>
                           <w:r>
                             <w:rPr>
@@ -2089,7 +2387,7 @@
                         <w:noProof/>
                         <w:color w:val="C0504D" w:themeColor="accent2"/>
                       </w:rPr>
-                      <w:t>5</w:t>
+                      <w:t>4</w:t>
                     </w:r>
                     <w:r>
                       <w:rPr>
@@ -2454,8 +2752,13 @@
     <w:r>
       <w:t xml:space="preserve">      </w:t>
     </w:r>
+    <w:proofErr w:type="spellStart"/>
     <w:r>
-      <w:t>Kvk:</w:t>
+      <w:t>Kvk</w:t>
+    </w:r>
+    <w:proofErr w:type="spellEnd"/>
+    <w:r>
+      <w:t>:</w:t>
     </w:r>
     <w:r>
       <w:t xml:space="preserve"> 65649176</w:t>
@@ -7028,7 +7331,7 @@
 </file>
 
 <file path=customXml/itemProps1.xml><?xml version="1.0" encoding="utf-8"?>
-<ds:datastoreItem xmlns:ds="http://schemas.openxmlformats.org/officeDocument/2006/customXml" ds:itemID="{10E91E43-D468-4F6E-B170-E3F7CB017191}">
+<ds:datastoreItem xmlns:ds="http://schemas.openxmlformats.org/officeDocument/2006/customXml" ds:itemID="{ECF539EE-402C-40F2-9582-379A07A57AAD}">
   <ds:schemaRefs>
     <ds:schemaRef ds:uri="http://schemas.openxmlformats.org/officeDocument/2006/bibliography"/>
   </ds:schemaRefs>

</xml_diff>